<commit_message>
Llené tablas de prueba
</commit_message>
<xml_diff>
--- a/Docs/Observaciones-Lab 4.docx
+++ b/Docs/Observaciones-Lab 4.docx
@@ -282,14 +282,7 @@
                 <w:rFonts w:ascii="Dax-Regular" w:hAnsi="Dax-Regular"/>
                 <w:noProof w:val="0"/>
               </w:rPr>
-              <w:t xml:space="preserve">AMD Ryzen </w:t>
-            </w:r>
-            <w:r>
-              <w:rPr>
-                <w:rFonts w:ascii="Dax-Regular" w:hAnsi="Dax-Regular"/>
-                <w:noProof w:val="0"/>
-              </w:rPr>
-              <w:t>5 3500U with R</w:t>
+              <w:t>AMD Ryzen 5 3500U with R</w:t>
             </w:r>
             <w:r>
               <w:rPr>
@@ -827,6 +820,14 @@
                 <w:lang w:val="es-419"/>
               </w:rPr>
             </w:pPr>
+            <w:r>
+              <w:rPr>
+                <w:rFonts w:ascii="Dax-Regular" w:hAnsi="Dax-Regular"/>
+                <w:noProof w:val="0"/>
+                <w:lang w:val="es-419"/>
+              </w:rPr>
+              <w:t>953.125</w:t>
+            </w:r>
           </w:p>
         </w:tc>
         <w:tc>
@@ -843,6 +844,14 @@
                 <w:lang w:val="es-419"/>
               </w:rPr>
             </w:pPr>
+            <w:r>
+              <w:rPr>
+                <w:rFonts w:ascii="Dax-Regular" w:hAnsi="Dax-Regular"/>
+                <w:noProof w:val="0"/>
+                <w:lang w:val="es-419"/>
+              </w:rPr>
+              <w:t>1078.125</w:t>
+            </w:r>
           </w:p>
         </w:tc>
         <w:tc>
@@ -859,6 +868,14 @@
                 <w:lang w:val="es-419"/>
               </w:rPr>
             </w:pPr>
+            <w:r>
+              <w:rPr>
+                <w:rFonts w:ascii="Dax-Regular" w:hAnsi="Dax-Regular"/>
+                <w:noProof w:val="0"/>
+                <w:lang w:val="es-419"/>
+              </w:rPr>
+              <w:t>109.375</w:t>
+            </w:r>
           </w:p>
         </w:tc>
       </w:tr>
@@ -904,6 +921,14 @@
                 <w:lang w:val="es-419"/>
               </w:rPr>
             </w:pPr>
+            <w:r>
+              <w:rPr>
+                <w:rFonts w:ascii="Dax-Regular" w:hAnsi="Dax-Regular"/>
+                <w:noProof w:val="0"/>
+                <w:lang w:val="es-419"/>
+              </w:rPr>
+              <w:t>4453.125</w:t>
+            </w:r>
           </w:p>
         </w:tc>
         <w:tc>
@@ -920,6 +945,14 @@
                 <w:lang w:val="es-419"/>
               </w:rPr>
             </w:pPr>
+            <w:r>
+              <w:rPr>
+                <w:rFonts w:ascii="Dax-Regular" w:hAnsi="Dax-Regular"/>
+                <w:noProof w:val="0"/>
+                <w:lang w:val="es-419"/>
+              </w:rPr>
+              <w:t>3703.125</w:t>
+            </w:r>
           </w:p>
         </w:tc>
         <w:tc>
@@ -936,6 +969,14 @@
                 <w:lang w:val="es-419"/>
               </w:rPr>
             </w:pPr>
+            <w:r>
+              <w:rPr>
+                <w:rFonts w:ascii="Dax-Regular" w:hAnsi="Dax-Regular"/>
+                <w:noProof w:val="0"/>
+                <w:lang w:val="es-419"/>
+              </w:rPr>
+              <w:t>140.625</w:t>
+            </w:r>
           </w:p>
         </w:tc>
       </w:tr>
@@ -982,6 +1023,14 @@
                 <w:lang w:val="es-419"/>
               </w:rPr>
             </w:pPr>
+            <w:r>
+              <w:rPr>
+                <w:rFonts w:ascii="Dax-Regular" w:hAnsi="Dax-Regular"/>
+                <w:noProof w:val="0"/>
+                <w:lang w:val="es-419"/>
+              </w:rPr>
+              <w:t>11671.875</w:t>
+            </w:r>
           </w:p>
         </w:tc>
         <w:tc>
@@ -998,6 +1047,14 @@
                 <w:lang w:val="es-419"/>
               </w:rPr>
             </w:pPr>
+            <w:r>
+              <w:rPr>
+                <w:rFonts w:ascii="Dax-Regular" w:hAnsi="Dax-Regular"/>
+                <w:noProof w:val="0"/>
+                <w:lang w:val="es-419"/>
+              </w:rPr>
+              <w:t>14125.0</w:t>
+            </w:r>
           </w:p>
         </w:tc>
         <w:tc>
@@ -1014,6 +1071,14 @@
                 <w:lang w:val="es-419"/>
               </w:rPr>
             </w:pPr>
+            <w:r>
+              <w:rPr>
+                <w:rFonts w:ascii="Dax-Regular" w:hAnsi="Dax-Regular"/>
+                <w:noProof w:val="0"/>
+                <w:lang w:val="es-419"/>
+              </w:rPr>
+              <w:t>375.0</w:t>
+            </w:r>
           </w:p>
         </w:tc>
       </w:tr>
@@ -1059,6 +1124,14 @@
                 <w:lang w:val="es-419"/>
               </w:rPr>
             </w:pPr>
+            <w:r>
+              <w:rPr>
+                <w:rFonts w:ascii="Dax-Regular" w:hAnsi="Dax-Regular"/>
+                <w:noProof w:val="0"/>
+                <w:lang w:val="es-419"/>
+              </w:rPr>
+              <w:t>51921.875</w:t>
+            </w:r>
           </w:p>
         </w:tc>
         <w:tc>
@@ -1075,6 +1148,14 @@
                 <w:lang w:val="es-419"/>
               </w:rPr>
             </w:pPr>
+            <w:r>
+              <w:rPr>
+                <w:rFonts w:ascii="Dax-Regular" w:hAnsi="Dax-Regular"/>
+                <w:noProof w:val="0"/>
+                <w:lang w:val="es-419"/>
+              </w:rPr>
+              <w:t>60078.125</w:t>
+            </w:r>
           </w:p>
         </w:tc>
         <w:tc>
@@ -1091,6 +1172,14 @@
                 <w:lang w:val="es-419"/>
               </w:rPr>
             </w:pPr>
+            <w:r>
+              <w:rPr>
+                <w:rFonts w:ascii="Dax-Regular" w:hAnsi="Dax-Regular"/>
+                <w:noProof w:val="0"/>
+                <w:lang w:val="es-419"/>
+              </w:rPr>
+              <w:t>593.75</w:t>
+            </w:r>
           </w:p>
         </w:tc>
       </w:tr>
@@ -1137,6 +1226,14 @@
                 <w:lang w:val="es-419"/>
               </w:rPr>
             </w:pPr>
+            <w:r>
+              <w:rPr>
+                <w:rFonts w:ascii="Dax-Regular" w:hAnsi="Dax-Regular"/>
+                <w:noProof w:val="0"/>
+                <w:lang w:val="es-419"/>
+              </w:rPr>
+              <w:t>249921.875</w:t>
+            </w:r>
           </w:p>
         </w:tc>
         <w:tc>
@@ -1153,6 +1250,14 @@
                 <w:lang w:val="es-419"/>
               </w:rPr>
             </w:pPr>
+            <w:r>
+              <w:rPr>
+                <w:rFonts w:ascii="Dax-Regular" w:hAnsi="Dax-Regular"/>
+                <w:noProof w:val="0"/>
+                <w:lang w:val="es-419"/>
+              </w:rPr>
+              <w:t>249312.5</w:t>
+            </w:r>
           </w:p>
         </w:tc>
         <w:tc>
@@ -1169,6 +1274,14 @@
                 <w:lang w:val="es-419"/>
               </w:rPr>
             </w:pPr>
+            <w:r>
+              <w:rPr>
+                <w:rFonts w:ascii="Dax-Regular" w:hAnsi="Dax-Regular"/>
+                <w:noProof w:val="0"/>
+                <w:lang w:val="es-419"/>
+              </w:rPr>
+              <w:t>1234.375</w:t>
+            </w:r>
           </w:p>
         </w:tc>
       </w:tr>
@@ -1214,6 +1327,14 @@
                 <w:lang w:val="es-419"/>
               </w:rPr>
             </w:pPr>
+            <w:r>
+              <w:rPr>
+                <w:rFonts w:ascii="Dax-Regular" w:hAnsi="Dax-Regular"/>
+                <w:noProof w:val="0"/>
+                <w:lang w:val="es-419"/>
+              </w:rPr>
+              <w:t>Se demora mucho</w:t>
+            </w:r>
           </w:p>
         </w:tc>
         <w:tc>
@@ -1230,6 +1351,14 @@
                 <w:lang w:val="es-419"/>
               </w:rPr>
             </w:pPr>
+            <w:r>
+              <w:rPr>
+                <w:rFonts w:ascii="Dax-Regular" w:hAnsi="Dax-Regular"/>
+                <w:noProof w:val="0"/>
+                <w:lang w:val="es-419"/>
+              </w:rPr>
+              <w:t>Se demora mucho</w:t>
+            </w:r>
           </w:p>
         </w:tc>
         <w:tc>
@@ -1246,6 +1375,14 @@
                 <w:lang w:val="es-419"/>
               </w:rPr>
             </w:pPr>
+            <w:r>
+              <w:rPr>
+                <w:rFonts w:ascii="Dax-Regular" w:hAnsi="Dax-Regular"/>
+                <w:noProof w:val="0"/>
+                <w:lang w:val="es-419"/>
+              </w:rPr>
+              <w:t>2640.625</w:t>
+            </w:r>
           </w:p>
         </w:tc>
       </w:tr>
@@ -1324,6 +1461,14 @@
                 <w:lang w:val="es-419"/>
               </w:rPr>
             </w:pPr>
+            <w:r>
+              <w:rPr>
+                <w:rFonts w:ascii="Dax-Regular" w:hAnsi="Dax-Regular"/>
+                <w:noProof w:val="0"/>
+                <w:lang w:val="es-419"/>
+              </w:rPr>
+              <w:t>7781.25</w:t>
+            </w:r>
           </w:p>
         </w:tc>
       </w:tr>
@@ -1401,6 +1546,14 @@
                 <w:lang w:val="es-419"/>
               </w:rPr>
             </w:pPr>
+            <w:r>
+              <w:rPr>
+                <w:rFonts w:ascii="Dax-Regular" w:hAnsi="Dax-Regular"/>
+                <w:noProof w:val="0"/>
+                <w:lang w:val="es-419"/>
+              </w:rPr>
+              <w:t>14875.0</w:t>
+            </w:r>
           </w:p>
         </w:tc>
       </w:tr>
@@ -1479,6 +1632,14 @@
                 <w:lang w:val="es-419"/>
               </w:rPr>
             </w:pPr>
+            <w:r>
+              <w:rPr>
+                <w:rFonts w:ascii="Dax-Regular" w:hAnsi="Dax-Regular"/>
+                <w:noProof w:val="0"/>
+                <w:lang w:val="es-419"/>
+              </w:rPr>
+              <w:t>36953.125</w:t>
+            </w:r>
           </w:p>
         </w:tc>
       </w:tr>
@@ -1507,7 +1668,7 @@
                 <w:noProof w:val="0"/>
                 <w:lang w:val="es-419"/>
               </w:rPr>
-              <w:t>512000</w:t>
+              <w:t>375942</w:t>
             </w:r>
           </w:p>
         </w:tc>
@@ -1558,6 +1719,14 @@
                 <w:lang w:val="es-419"/>
               </w:rPr>
             </w:pPr>
+            <w:r>
+              <w:rPr>
+                <w:rFonts w:ascii="Dax-Regular" w:hAnsi="Dax-Regular"/>
+                <w:noProof w:val="0"/>
+                <w:lang w:val="es-419"/>
+              </w:rPr>
+              <w:t>65953.125</w:t>
+            </w:r>
           </w:p>
         </w:tc>
       </w:tr>
@@ -1875,6 +2044,14 @@
                 <w:lang w:val="es-419"/>
               </w:rPr>
             </w:pPr>
+            <w:r>
+              <w:rPr>
+                <w:rFonts w:ascii="Dax-Regular" w:hAnsi="Dax-Regular"/>
+                <w:noProof w:val="0"/>
+                <w:lang w:val="es-419"/>
+              </w:rPr>
+              <w:t>43921.875</w:t>
+            </w:r>
           </w:p>
         </w:tc>
         <w:tc>
@@ -1891,6 +2068,14 @@
                 <w:lang w:val="es-419"/>
               </w:rPr>
             </w:pPr>
+            <w:r>
+              <w:rPr>
+                <w:rFonts w:ascii="Dax-Regular" w:hAnsi="Dax-Regular"/>
+                <w:noProof w:val="0"/>
+                <w:lang w:val="es-419"/>
+              </w:rPr>
+              <w:t>35218.75</w:t>
+            </w:r>
           </w:p>
         </w:tc>
         <w:tc>
@@ -1907,6 +2092,14 @@
                 <w:lang w:val="es-419"/>
               </w:rPr>
             </w:pPr>
+            <w:r>
+              <w:rPr>
+                <w:rFonts w:ascii="Dax-Regular" w:hAnsi="Dax-Regular"/>
+                <w:noProof w:val="0"/>
+                <w:lang w:val="es-419"/>
+              </w:rPr>
+              <w:t>2140.625</w:t>
+            </w:r>
           </w:p>
         </w:tc>
       </w:tr>
@@ -1952,6 +2145,30 @@
                 <w:lang w:val="es-419"/>
               </w:rPr>
             </w:pPr>
+            <w:r>
+              <w:rPr>
+                <w:rFonts w:ascii="Dax-Regular" w:hAnsi="Dax-Regular"/>
+                <w:noProof w:val="0"/>
+                <w:lang w:val="es-419"/>
+              </w:rPr>
+              <w:t>30</w:t>
+            </w:r>
+            <w:r>
+              <w:rPr>
+                <w:rFonts w:ascii="Dax-Regular" w:hAnsi="Dax-Regular"/>
+                <w:noProof w:val="0"/>
+                <w:lang w:val="es-419"/>
+              </w:rPr>
+              <w:t>5821</w:t>
+            </w:r>
+            <w:r>
+              <w:rPr>
+                <w:rFonts w:ascii="Dax-Regular" w:hAnsi="Dax-Regular"/>
+                <w:noProof w:val="0"/>
+                <w:lang w:val="es-419"/>
+              </w:rPr>
+              <w:t>.25</w:t>
+            </w:r>
           </w:p>
         </w:tc>
         <w:tc>
@@ -1968,6 +2185,14 @@
                 <w:lang w:val="es-419"/>
               </w:rPr>
             </w:pPr>
+            <w:r>
+              <w:rPr>
+                <w:rFonts w:ascii="Dax-Regular" w:hAnsi="Dax-Regular"/>
+                <w:noProof w:val="0"/>
+                <w:lang w:val="es-419"/>
+              </w:rPr>
+              <w:t>309468.75</w:t>
+            </w:r>
           </w:p>
         </w:tc>
         <w:tc>
@@ -1984,6 +2209,14 @@
                 <w:lang w:val="es-419"/>
               </w:rPr>
             </w:pPr>
+            <w:r>
+              <w:rPr>
+                <w:rFonts w:ascii="Dax-Regular" w:hAnsi="Dax-Regular"/>
+                <w:noProof w:val="0"/>
+                <w:lang w:val="es-419"/>
+              </w:rPr>
+              <w:t>8781.25</w:t>
+            </w:r>
           </w:p>
         </w:tc>
       </w:tr>
@@ -2030,6 +2263,14 @@
                 <w:lang w:val="es-419"/>
               </w:rPr>
             </w:pPr>
+            <w:r>
+              <w:rPr>
+                <w:rFonts w:ascii="Dax-Regular" w:hAnsi="Dax-Regular"/>
+                <w:noProof w:val="0"/>
+                <w:lang w:val="es-419"/>
+              </w:rPr>
+              <w:t>Se demora mucho</w:t>
+            </w:r>
           </w:p>
         </w:tc>
         <w:tc>
@@ -2046,6 +2287,14 @@
                 <w:lang w:val="es-419"/>
               </w:rPr>
             </w:pPr>
+            <w:r>
+              <w:rPr>
+                <w:rFonts w:ascii="Dax-Regular" w:hAnsi="Dax-Regular"/>
+                <w:noProof w:val="0"/>
+                <w:lang w:val="es-419"/>
+              </w:rPr>
+              <w:t>Se demora mucho</w:t>
+            </w:r>
           </w:p>
         </w:tc>
         <w:tc>
@@ -2062,6 +2311,14 @@
                 <w:lang w:val="es-419"/>
               </w:rPr>
             </w:pPr>
+            <w:r>
+              <w:rPr>
+                <w:rFonts w:ascii="Dax-Regular" w:hAnsi="Dax-Regular"/>
+                <w:noProof w:val="0"/>
+                <w:lang w:val="es-419"/>
+              </w:rPr>
+              <w:t>44734.375</w:t>
+            </w:r>
           </w:p>
         </w:tc>
       </w:tr>
@@ -2139,6 +2396,14 @@
                 <w:lang w:val="es-419"/>
               </w:rPr>
             </w:pPr>
+            <w:r>
+              <w:rPr>
+                <w:rFonts w:ascii="Dax-Regular" w:hAnsi="Dax-Regular"/>
+                <w:noProof w:val="0"/>
+                <w:lang w:val="es-419"/>
+              </w:rPr>
+              <w:t>212031.25</w:t>
+            </w:r>
           </w:p>
         </w:tc>
       </w:tr>
@@ -2217,6 +2482,14 @@
                 <w:lang w:val="es-419"/>
               </w:rPr>
             </w:pPr>
+            <w:r>
+              <w:rPr>
+                <w:rFonts w:ascii="Dax-Regular" w:hAnsi="Dax-Regular"/>
+                <w:noProof w:val="0"/>
+                <w:lang w:val="es-419"/>
+              </w:rPr>
+              <w:t>Se demora mucho</w:t>
+            </w:r>
           </w:p>
         </w:tc>
       </w:tr>
@@ -2555,7 +2828,7 @@
                 <w:noProof w:val="0"/>
                 <w:lang w:val="es-419"/>
               </w:rPr>
-              <w:t>512000</w:t>
+              <w:t>375942</w:t>
             </w:r>
           </w:p>
         </w:tc>
@@ -2819,6 +3092,14 @@
                 <w:lang w:val="es-419"/>
               </w:rPr>
             </w:pPr>
+            <w:r>
+              <w:rPr>
+                <w:rFonts w:ascii="Dax-Regular" w:hAnsi="Dax-Regular"/>
+                <w:noProof w:val="0"/>
+                <w:lang w:val="es-419"/>
+              </w:rPr>
+              <w:t>Es MUCHO mejor</w:t>
+            </w:r>
           </w:p>
         </w:tc>
         <w:tc>
@@ -2911,6 +3192,14 @@
                 <w:lang w:val="es-419"/>
               </w:rPr>
             </w:pPr>
+            <w:r>
+              <w:rPr>
+                <w:rFonts w:ascii="Dax-Regular" w:hAnsi="Dax-Regular"/>
+                <w:noProof w:val="0"/>
+                <w:lang w:val="es-419"/>
+              </w:rPr>
+              <w:t>Es MUCHO mejor</w:t>
+            </w:r>
           </w:p>
         </w:tc>
         <w:tc>
@@ -2983,6 +3272,14 @@
                 <w:lang w:val="es-419"/>
               </w:rPr>
             </w:pPr>
+            <w:r>
+              <w:rPr>
+                <w:rFonts w:ascii="Dax-Regular" w:hAnsi="Dax-Regular"/>
+                <w:noProof w:val="0"/>
+                <w:lang w:val="es-419"/>
+              </w:rPr>
+              <w:t>Es MUCHO mejor</w:t>
+            </w:r>
           </w:p>
         </w:tc>
         <w:tc>
@@ -7861,9 +8158,12 @@
 </file>
 
 <file path=customXml/item1.xml><?xml version="1.0" encoding="utf-8"?>
-<p:properties xmlns:p="http://schemas.microsoft.com/office/2006/metadata/properties" xmlns:xsi="http://www.w3.org/2001/XMLSchema-instance" xmlns:pc="http://schemas.microsoft.com/office/infopath/2007/PartnerControls">
-  <documentManagement/>
-</p:properties>
+<?mso-contentType ?>
+<FormTemplates xmlns="http://schemas.microsoft.com/sharepoint/v3/contenttype/forms">
+  <Display>DocumentLibraryForm</Display>
+  <Edit>DocumentLibraryForm</Edit>
+  <New>DocumentLibraryForm</New>
+</FormTemplates>
 </file>
 
 <file path=customXml/item2.xml><?xml version="1.0" encoding="utf-8"?>
@@ -8078,19 +8378,15 @@
 </file>
 
 <file path=customXml/item3.xml><?xml version="1.0" encoding="utf-8"?>
-<?mso-contentType ?>
-<FormTemplates xmlns="http://schemas.microsoft.com/sharepoint/v3/contenttype/forms">
-  <Display>DocumentLibraryForm</Display>
-  <Edit>DocumentLibraryForm</Edit>
-  <New>DocumentLibraryForm</New>
-</FormTemplates>
+<p:properties xmlns:p="http://schemas.microsoft.com/office/2006/metadata/properties" xmlns:xsi="http://www.w3.org/2001/XMLSchema-instance" xmlns:pc="http://schemas.microsoft.com/office/infopath/2007/PartnerControls">
+  <documentManagement/>
+</p:properties>
 </file>
 
 <file path=customXml/itemProps1.xml><?xml version="1.0" encoding="utf-8"?>
-<ds:datastoreItem xmlns:ds="http://schemas.openxmlformats.org/officeDocument/2006/customXml" ds:itemID="{D8D55360-DA4E-4EE6-A532-0D8BE99E30A4}">
+<ds:datastoreItem xmlns:ds="http://schemas.openxmlformats.org/officeDocument/2006/customXml" ds:itemID="{7DBE8262-9C92-4A1B-85FF-A533173B85D6}">
   <ds:schemaRefs>
-    <ds:schemaRef ds:uri="http://schemas.microsoft.com/office/2006/metadata/properties"/>
-    <ds:schemaRef ds:uri="http://schemas.microsoft.com/office/infopath/2007/PartnerControls"/>
+    <ds:schemaRef ds:uri="http://schemas.microsoft.com/sharepoint/v3/contenttype/forms"/>
   </ds:schemaRefs>
 </ds:datastoreItem>
 </file>
@@ -8115,9 +8411,10 @@
 </file>
 
 <file path=customXml/itemProps3.xml><?xml version="1.0" encoding="utf-8"?>
-<ds:datastoreItem xmlns:ds="http://schemas.openxmlformats.org/officeDocument/2006/customXml" ds:itemID="{7DBE8262-9C92-4A1B-85FF-A533173B85D6}">
+<ds:datastoreItem xmlns:ds="http://schemas.openxmlformats.org/officeDocument/2006/customXml" ds:itemID="{D8D55360-DA4E-4EE6-A532-0D8BE99E30A4}">
   <ds:schemaRefs>
-    <ds:schemaRef ds:uri="http://schemas.microsoft.com/sharepoint/v3/contenttype/forms"/>
+    <ds:schemaRef ds:uri="http://schemas.microsoft.com/office/2006/metadata/properties"/>
+    <ds:schemaRef ds:uri="http://schemas.microsoft.com/office/infopath/2007/PartnerControls"/>
   </ds:schemaRefs>
 </ds:datastoreItem>
 </file>
</xml_diff>